<commit_message>
Added presentation and SafeRTOS manual
</commit_message>
<xml_diff>
--- a/doc/praktikumi-juhend.docx
+++ b/doc/praktikumi-juhend.docx
@@ -249,7 +249,7 @@
           <w:insideH w:val="none" w:sz="0" w:space="0" w:color="auto"/>
           <w:insideV w:val="none" w:sz="0" w:space="0" w:color="auto"/>
         </w:tblBorders>
-        <w:tblLook w:val="00BF" w:firstRow="1" w:lastRow="0" w:firstColumn="1" w:lastColumn="0" w:noHBand="0" w:noVBand="0"/>
+        <w:tblLook w:val="00A0" w:firstRow="1" w:lastRow="0" w:firstColumn="1" w:lastColumn="0" w:noHBand="0" w:noVBand="0"/>
       </w:tblPr>
       <w:tblGrid>
         <w:gridCol w:w="1430"/>
@@ -556,7 +556,47 @@
         <w:rPr>
           <w:lang w:val="et-EE"/>
         </w:rPr>
-        <w:t>Üheks võimaluseks oleks kasutada ja täiendada praktikumi juhendiga kaasas olevat tegumi koodi, mis väljastab infot ekraanile. Ekraanile väljastatav info tuleks teisest tegumist.</w:t>
+        <w:t>Selleks tuleb</w:t>
+      </w:r>
+      <w:r>
+        <w:rPr>
+          <w:lang w:val="et-EE"/>
+        </w:rPr>
+        <w:t xml:space="preserve"> kasutada ja täiendada praktikumi juhendiga kaasas </w:t>
+      </w:r>
+      <w:r>
+        <w:rPr>
+          <w:lang w:val="et-EE"/>
+        </w:rPr>
+        <w:t>oleva projekti koodi.</w:t>
+      </w:r>
+    </w:p>
+    <w:p>
+      <w:pPr>
+        <w:rPr>
+          <w:lang w:val="et-EE"/>
+        </w:rPr>
+      </w:pPr>
+      <w:r>
+        <w:rPr>
+          <w:lang w:val="et-EE"/>
+        </w:rPr>
+        <w:t xml:space="preserve">Kood ja käesolev dokument asuvad </w:t>
+      </w:r>
+      <w:hyperlink r:id="rId9" w:history="1">
+        <w:r>
+          <w:rPr>
+            <w:rStyle w:val="Hyperlink"/>
+            <w:lang w:val="et-EE"/>
+          </w:rPr>
+          <w:t>http://github.com/madis/RTS-LM3S9B96-practical</w:t>
+        </w:r>
+      </w:hyperlink>
+      <w:r>
+        <w:rPr>
+          <w:lang w:val="et-EE"/>
+        </w:rPr>
+        <w:t>.</w:t>
       </w:r>
     </w:p>
     <w:p>
@@ -728,7 +768,6 @@
         <w:pStyle w:val="Heading2"/>
       </w:pPr>
       <w:r>
-        <w:lastRenderedPageBreak/>
         <w:t>2.3 Projektifaili ülesehitus</w:t>
       </w:r>
     </w:p>
@@ -1211,11 +1250,7 @@
         <w:t>task</w:t>
       </w:r>
       <w:r>
-        <w:t xml:space="preserve">, millest tema poole pöörduti), </w:t>
-      </w:r>
-      <w:r>
-        <w:lastRenderedPageBreak/>
-        <w:t>pcErrorString(viga seletav sõne), xErrorCode(üks kolmest konstandist: errINVALID_TICK_VALUE, errINVALID_TASK_SELECTED, errTASK_STACK_OVERFLOW)</w:t>
+        <w:t>, millest tema poole pöörduti), pcErrorString(viga seletav sõne), xErrorCode(üks kolmest konstandist: errINVALID_TICK_VALUE, errINVALID_TASK_SELECTED, errTASK_STACK_OVERFLOW)</w:t>
       </w:r>
     </w:p>
     <w:p>
@@ -1393,7 +1428,7 @@
       <w:r>
         <w:t xml:space="preserve">Veenduda, et arvutisse on paigaldatud on IAR Embedded Workbench. Selle puudumisel laadida see alla aadressilt </w:t>
       </w:r>
-      <w:hyperlink r:id="rId7" w:history="1">
+      <w:hyperlink r:id="rId10" w:history="1">
         <w:r>
           <w:rPr>
             <w:rStyle w:val="Hyperlink"/>
@@ -1408,12 +1443,7 @@
         <w:t>DK-LM3S9B96-CD-631</w:t>
       </w:r>
       <w:r>
-        <w:t xml:space="preserve"> alt) ja</w:t>
-      </w:r>
-      <w:bookmarkStart w:id="0" w:name="_GoBack"/>
-      <w:bookmarkEnd w:id="0"/>
-      <w:r>
-        <w:t xml:space="preserve"> paigaldada.</w:t>
+        <w:t xml:space="preserve"> alt) ja paigaldada.</w:t>
       </w:r>
       <w:r>
         <w:t xml:space="preserve"> Praktikumi </w:t>
@@ -1440,7 +1470,6 @@
         </w:numPr>
       </w:pPr>
       <w:r>
-        <w:lastRenderedPageBreak/>
         <w:t xml:space="preserve">Tõmmata arvutisse praktikumi juurde kuuluv </w:t>
       </w:r>
       <w:r>
@@ -1564,7 +1593,12 @@
         </w:rPr>
       </w:pPr>
       <w:r>
-        <w:t>Tulemuseks peab projekt kompileeruma</w:t>
+        <w:t>Tulemuseks peab pro</w:t>
+      </w:r>
+      <w:bookmarkStart w:id="0" w:name="_GoBack"/>
+      <w:bookmarkEnd w:id="0"/>
+      <w:r>
+        <w:t>jekt kompileeruma</w:t>
       </w:r>
       <w:r>
         <w:t xml:space="preserve"> ja seadmel käivituma</w:t>
@@ -1663,7 +1697,7 @@
       <w:r>
         <w:t>LM3S9B96 Development Kit User’s Manual, (</w:t>
       </w:r>
-      <w:hyperlink r:id="rId8" w:history="1">
+      <w:hyperlink r:id="rId11" w:history="1">
         <w:r>
           <w:rPr>
             <w:rStyle w:val="Hyperlink"/>
@@ -1682,7 +1716,7 @@
       <w:r>
         <w:t>SafeRTOS User’s Manual (</w:t>
       </w:r>
-      <w:hyperlink r:id="rId9" w:history="1">
+      <w:hyperlink r:id="rId12" w:history="1">
         <w:r>
           <w:rPr>
             <w:rStyle w:val="Hyperlink"/>
@@ -1699,10 +1733,9 @@
         <w:jc w:val="left"/>
       </w:pPr>
       <w:r>
-        <w:lastRenderedPageBreak/>
         <w:t>TI E2E Community Support Forum (</w:t>
       </w:r>
-      <w:hyperlink r:id="rId10" w:history="1">
+      <w:hyperlink r:id="rId13" w:history="1">
         <w:r>
           <w:rPr>
             <w:rStyle w:val="Hyperlink"/>
@@ -1721,7 +1754,7 @@
       <w:r>
         <w:t>LM3S9B96 Forum (</w:t>
       </w:r>
-      <w:hyperlink r:id="rId11" w:history="1">
+      <w:hyperlink r:id="rId14" w:history="1">
         <w:r>
           <w:rPr>
             <w:rStyle w:val="Hyperlink"/>
@@ -1742,13 +1775,153 @@
       </w:r>
     </w:p>
     <w:sectPr>
+      <w:footerReference w:type="even" r:id="rId15"/>
+      <w:footerReference w:type="default" r:id="rId16"/>
       <w:pgSz w:w="11900" w:h="16840"/>
       <w:pgMar w:top="1440" w:right="1800" w:bottom="1440" w:left="1800" w:header="708" w:footer="708" w:gutter="0"/>
       <w:cols w:space="708"/>
+      <w:titlePg/>
       <w:docGrid w:linePitch="360"/>
     </w:sectPr>
   </w:body>
 </w:document>
+</file>
+
+<file path=word/endnotes.xml><?xml version="1.0" encoding="utf-8"?>
+<w:endnotes xmlns:wpc="http://schemas.microsoft.com/office/word/2010/wordprocessingCanvas" xmlns:mo="http://schemas.microsoft.com/office/mac/office/2008/main" xmlns:mc="http://schemas.openxmlformats.org/markup-compatibility/2006" xmlns:mv="urn:schemas-microsoft-com:mac:vml" xmlns:o="urn:schemas-microsoft-com:office:office" xmlns:r="http://schemas.openxmlformats.org/officeDocument/2006/relationships" xmlns:m="http://schemas.openxmlformats.org/officeDocument/2006/math" xmlns:v="urn:schemas-microsoft-com:vml" xmlns:wp14="http://schemas.microsoft.com/office/word/2010/wordprocessingDrawing" xmlns:wp="http://schemas.openxmlformats.org/drawingml/2006/wordprocessingDrawing" xmlns:w10="urn:schemas-microsoft-com:office:word" xmlns:w="http://schemas.openxmlformats.org/wordprocessingml/2006/main" xmlns:w14="http://schemas.microsoft.com/office/word/2010/wordml" xmlns:wpg="http://schemas.microsoft.com/office/word/2010/wordprocessingGroup" xmlns:wpi="http://schemas.microsoft.com/office/word/2010/wordprocessingInk" xmlns:wne="http://schemas.microsoft.com/office/word/2006/wordml" xmlns:wps="http://schemas.microsoft.com/office/word/2010/wordprocessingShape" mc:Ignorable="w14 wp14">
+  <w:endnote w:type="separator" w:id="-1">
+    <w:p>
+      <w:pPr>
+        <w:spacing w:after="0" w:line="240" w:lineRule="auto"/>
+      </w:pPr>
+      <w:r>
+        <w:separator/>
+      </w:r>
+    </w:p>
+  </w:endnote>
+  <w:endnote w:type="continuationSeparator" w:id="0">
+    <w:p>
+      <w:pPr>
+        <w:spacing w:after="0" w:line="240" w:lineRule="auto"/>
+      </w:pPr>
+      <w:r>
+        <w:continuationSeparator/>
+      </w:r>
+    </w:p>
+  </w:endnote>
+</w:endnotes>
+</file>
+
+<file path=word/footer1.xml><?xml version="1.0" encoding="utf-8"?>
+<w:ftr xmlns:wpc="http://schemas.microsoft.com/office/word/2010/wordprocessingCanvas" xmlns:mo="http://schemas.microsoft.com/office/mac/office/2008/main" xmlns:mc="http://schemas.openxmlformats.org/markup-compatibility/2006" xmlns:mv="urn:schemas-microsoft-com:mac:vml" xmlns:o="urn:schemas-microsoft-com:office:office" xmlns:r="http://schemas.openxmlformats.org/officeDocument/2006/relationships" xmlns:m="http://schemas.openxmlformats.org/officeDocument/2006/math" xmlns:v="urn:schemas-microsoft-com:vml" xmlns:wp14="http://schemas.microsoft.com/office/word/2010/wordprocessingDrawing" xmlns:wp="http://schemas.openxmlformats.org/drawingml/2006/wordprocessingDrawing" xmlns:w10="urn:schemas-microsoft-com:office:word" xmlns:w="http://schemas.openxmlformats.org/wordprocessingml/2006/main" xmlns:w14="http://schemas.microsoft.com/office/word/2010/wordml" xmlns:wpg="http://schemas.microsoft.com/office/word/2010/wordprocessingGroup" xmlns:wpi="http://schemas.microsoft.com/office/word/2010/wordprocessingInk" xmlns:wne="http://schemas.microsoft.com/office/word/2006/wordml" xmlns:wps="http://schemas.microsoft.com/office/word/2010/wordprocessingShape" mc:Ignorable="w14 wp14">
+  <w:p>
+    <w:pPr>
+      <w:pStyle w:val="Footer"/>
+      <w:framePr w:wrap="around" w:vAnchor="text" w:hAnchor="margin" w:xAlign="center" w:y="1"/>
+      <w:rPr>
+        <w:rStyle w:val="PageNumber"/>
+      </w:rPr>
+    </w:pPr>
+    <w:r>
+      <w:rPr>
+        <w:rStyle w:val="PageNumber"/>
+      </w:rPr>
+      <w:fldChar w:fldCharType="begin"/>
+    </w:r>
+    <w:r>
+      <w:rPr>
+        <w:rStyle w:val="PageNumber"/>
+      </w:rPr>
+      <w:instrText xml:space="preserve">PAGE  </w:instrText>
+    </w:r>
+    <w:r>
+      <w:rPr>
+        <w:rStyle w:val="PageNumber"/>
+      </w:rPr>
+      <w:fldChar w:fldCharType="end"/>
+    </w:r>
+  </w:p>
+  <w:p>
+    <w:pPr>
+      <w:pStyle w:val="Footer"/>
+    </w:pPr>
+  </w:p>
+</w:ftr>
+</file>
+
+<file path=word/footer2.xml><?xml version="1.0" encoding="utf-8"?>
+<w:ftr xmlns:wpc="http://schemas.microsoft.com/office/word/2010/wordprocessingCanvas" xmlns:mo="http://schemas.microsoft.com/office/mac/office/2008/main" xmlns:mc="http://schemas.openxmlformats.org/markup-compatibility/2006" xmlns:mv="urn:schemas-microsoft-com:mac:vml" xmlns:o="urn:schemas-microsoft-com:office:office" xmlns:r="http://schemas.openxmlformats.org/officeDocument/2006/relationships" xmlns:m="http://schemas.openxmlformats.org/officeDocument/2006/math" xmlns:v="urn:schemas-microsoft-com:vml" xmlns:wp14="http://schemas.microsoft.com/office/word/2010/wordprocessingDrawing" xmlns:wp="http://schemas.openxmlformats.org/drawingml/2006/wordprocessingDrawing" xmlns:w10="urn:schemas-microsoft-com:office:word" xmlns:w="http://schemas.openxmlformats.org/wordprocessingml/2006/main" xmlns:w14="http://schemas.microsoft.com/office/word/2010/wordml" xmlns:wpg="http://schemas.microsoft.com/office/word/2010/wordprocessingGroup" xmlns:wpi="http://schemas.microsoft.com/office/word/2010/wordprocessingInk" xmlns:wne="http://schemas.microsoft.com/office/word/2006/wordml" xmlns:wps="http://schemas.microsoft.com/office/word/2010/wordprocessingShape" mc:Ignorable="w14 wp14">
+  <w:p>
+    <w:pPr>
+      <w:pStyle w:val="Footer"/>
+      <w:framePr w:wrap="around" w:vAnchor="text" w:hAnchor="margin" w:xAlign="center" w:y="1"/>
+      <w:rPr>
+        <w:rStyle w:val="PageNumber"/>
+      </w:rPr>
+    </w:pPr>
+    <w:r>
+      <w:rPr>
+        <w:rStyle w:val="PageNumber"/>
+      </w:rPr>
+      <w:fldChar w:fldCharType="begin"/>
+    </w:r>
+    <w:r>
+      <w:rPr>
+        <w:rStyle w:val="PageNumber"/>
+      </w:rPr>
+      <w:instrText xml:space="preserve">PAGE  </w:instrText>
+    </w:r>
+    <w:r>
+      <w:rPr>
+        <w:rStyle w:val="PageNumber"/>
+      </w:rPr>
+      <w:fldChar w:fldCharType="separate"/>
+    </w:r>
+    <w:r>
+      <w:rPr>
+        <w:rStyle w:val="PageNumber"/>
+        <w:noProof/>
+      </w:rPr>
+      <w:t>5</w:t>
+    </w:r>
+    <w:r>
+      <w:rPr>
+        <w:rStyle w:val="PageNumber"/>
+      </w:rPr>
+      <w:fldChar w:fldCharType="end"/>
+    </w:r>
+  </w:p>
+  <w:p>
+    <w:pPr>
+      <w:pStyle w:val="Footer"/>
+    </w:pPr>
+  </w:p>
+</w:ftr>
+</file>
+
+<file path=word/footnotes.xml><?xml version="1.0" encoding="utf-8"?>
+<w:footnotes xmlns:wpc="http://schemas.microsoft.com/office/word/2010/wordprocessingCanvas" xmlns:mo="http://schemas.microsoft.com/office/mac/office/2008/main" xmlns:mc="http://schemas.openxmlformats.org/markup-compatibility/2006" xmlns:mv="urn:schemas-microsoft-com:mac:vml" xmlns:o="urn:schemas-microsoft-com:office:office" xmlns:r="http://schemas.openxmlformats.org/officeDocument/2006/relationships" xmlns:m="http://schemas.openxmlformats.org/officeDocument/2006/math" xmlns:v="urn:schemas-microsoft-com:vml" xmlns:wp14="http://schemas.microsoft.com/office/word/2010/wordprocessingDrawing" xmlns:wp="http://schemas.openxmlformats.org/drawingml/2006/wordprocessingDrawing" xmlns:w10="urn:schemas-microsoft-com:office:word" xmlns:w="http://schemas.openxmlformats.org/wordprocessingml/2006/main" xmlns:w14="http://schemas.microsoft.com/office/word/2010/wordml" xmlns:wpg="http://schemas.microsoft.com/office/word/2010/wordprocessingGroup" xmlns:wpi="http://schemas.microsoft.com/office/word/2010/wordprocessingInk" xmlns:wne="http://schemas.microsoft.com/office/word/2006/wordml" xmlns:wps="http://schemas.microsoft.com/office/word/2010/wordprocessingShape" mc:Ignorable="w14 wp14">
+  <w:footnote w:type="separator" w:id="-1">
+    <w:p>
+      <w:pPr>
+        <w:spacing w:after="0" w:line="240" w:lineRule="auto"/>
+      </w:pPr>
+      <w:r>
+        <w:separator/>
+      </w:r>
+    </w:p>
+  </w:footnote>
+  <w:footnote w:type="continuationSeparator" w:id="0">
+    <w:p>
+      <w:pPr>
+        <w:spacing w:after="0" w:line="240" w:lineRule="auto"/>
+      </w:pPr>
+      <w:r>
+        <w:continuationSeparator/>
+      </w:r>
+    </w:p>
+  </w:footnote>
+</w:footnotes>
 </file>
 
 <file path=word/numbering.xml><?xml version="1.0" encoding="utf-8"?>
@@ -2805,6 +2978,40 @@
       <w:u w:val="single"/>
     </w:rPr>
   </w:style>
+  <w:style w:type="paragraph" w:styleId="Footer">
+    <w:name w:val="footer"/>
+    <w:basedOn w:val="Normal"/>
+    <w:link w:val="FooterChar"/>
+    <w:uiPriority w:val="99"/>
+    <w:unhideWhenUsed/>
+    <w:rsid w:val="000B24CF"/>
+    <w:pPr>
+      <w:tabs>
+        <w:tab w:val="center" w:pos="4320"/>
+        <w:tab w:val="right" w:pos="8640"/>
+      </w:tabs>
+      <w:spacing w:after="0" w:line="240" w:lineRule="auto"/>
+    </w:pPr>
+  </w:style>
+  <w:style w:type="character" w:customStyle="1" w:styleId="FooterChar">
+    <w:name w:val="Footer Char"/>
+    <w:basedOn w:val="DefaultParagraphFont"/>
+    <w:link w:val="Footer"/>
+    <w:uiPriority w:val="99"/>
+    <w:rsid w:val="000B24CF"/>
+    <w:rPr>
+      <w:rFonts w:eastAsiaTheme="minorHAnsi"/>
+      <w:lang w:eastAsia="en-US"/>
+    </w:rPr>
+  </w:style>
+  <w:style w:type="character" w:styleId="PageNumber">
+    <w:name w:val="page number"/>
+    <w:basedOn w:val="DefaultParagraphFont"/>
+    <w:uiPriority w:val="99"/>
+    <w:semiHidden/>
+    <w:unhideWhenUsed/>
+    <w:rsid w:val="000B24CF"/>
+  </w:style>
 </w:styles>
 </file>
 
@@ -3125,6 +3332,40 @@
       <w:color w:val="0000FF" w:themeColor="hyperlink"/>
       <w:u w:val="single"/>
     </w:rPr>
+  </w:style>
+  <w:style w:type="paragraph" w:styleId="Footer">
+    <w:name w:val="footer"/>
+    <w:basedOn w:val="Normal"/>
+    <w:link w:val="FooterChar"/>
+    <w:uiPriority w:val="99"/>
+    <w:unhideWhenUsed/>
+    <w:rsid w:val="000B24CF"/>
+    <w:pPr>
+      <w:tabs>
+        <w:tab w:val="center" w:pos="4320"/>
+        <w:tab w:val="right" w:pos="8640"/>
+      </w:tabs>
+      <w:spacing w:after="0" w:line="240" w:lineRule="auto"/>
+    </w:pPr>
+  </w:style>
+  <w:style w:type="character" w:customStyle="1" w:styleId="FooterChar">
+    <w:name w:val="Footer Char"/>
+    <w:basedOn w:val="DefaultParagraphFont"/>
+    <w:link w:val="Footer"/>
+    <w:uiPriority w:val="99"/>
+    <w:rsid w:val="000B24CF"/>
+    <w:rPr>
+      <w:rFonts w:eastAsiaTheme="minorHAnsi"/>
+      <w:lang w:eastAsia="en-US"/>
+    </w:rPr>
+  </w:style>
+  <w:style w:type="character" w:styleId="PageNumber">
+    <w:name w:val="page number"/>
+    <w:basedOn w:val="DefaultParagraphFont"/>
+    <w:uiPriority w:val="99"/>
+    <w:semiHidden/>
+    <w:unhideWhenUsed/>
+    <w:rsid w:val="000B24CF"/>
   </w:style>
 </w:styles>
 </file>
@@ -3454,7 +3695,7 @@
 </file>
 
 <file path=customXml/itemProps1.xml><?xml version="1.0" encoding="utf-8"?>
-<ds:datastoreItem xmlns:ds="http://schemas.openxmlformats.org/officeDocument/2006/customXml" ds:itemID="{98A2A8D7-1407-E646-8AF0-986C047F650A}">
+<ds:datastoreItem xmlns:ds="http://schemas.openxmlformats.org/officeDocument/2006/customXml" ds:itemID="{6FC8A3EC-6EEB-E448-A13F-66E52649EEDC}">
   <ds:schemaRefs>
     <ds:schemaRef ds:uri="http://schemas.openxmlformats.org/officeDocument/2006/bibliography"/>
   </ds:schemaRefs>

</xml_diff>

<commit_message>
Added additional content to instructions
</commit_message>
<xml_diff>
--- a/doc/praktikumi-juhend.docx
+++ b/doc/praktikumi-juhend.docx
@@ -768,6 +768,7 @@
         <w:pStyle w:val="Heading2"/>
       </w:pPr>
       <w:r>
+        <w:lastRenderedPageBreak/>
         <w:t>2.3 Projektifaili ülesehitus</w:t>
       </w:r>
     </w:p>
@@ -1250,7 +1251,11 @@
         <w:t>task</w:t>
       </w:r>
       <w:r>
-        <w:t>, millest tema poole pöörduti), pcErrorString(viga seletav sõne), xErrorCode(üks kolmest konstandist: errINVALID_TICK_VALUE, errINVALID_TASK_SELECTED, errTASK_STACK_OVERFLOW)</w:t>
+        <w:t xml:space="preserve">, millest tema poole pöörduti), </w:t>
+      </w:r>
+      <w:r>
+        <w:lastRenderedPageBreak/>
+        <w:t>pcErrorString(viga seletav sõne), xErrorCode(üks kolmest konstandist: errINVALID_TICK_VALUE, errINVALID_TASK_SELECTED, errTASK_STACK_OVERFLOW)</w:t>
       </w:r>
     </w:p>
     <w:p>
@@ -1470,6 +1475,7 @@
         </w:numPr>
       </w:pPr>
       <w:r>
+        <w:lastRenderedPageBreak/>
         <w:t xml:space="preserve">Tõmmata arvutisse praktikumi juurde kuuluv </w:t>
       </w:r>
       <w:r>
@@ -1577,28 +1583,103 @@
     </w:p>
     <w:p>
       <w:pPr>
-        <w:pStyle w:val="Heading1"/>
-      </w:pPr>
-      <w:r>
-        <w:t>5</w:t>
-      </w:r>
-      <w:r>
-        <w:t xml:space="preserve"> Tulemused</w:t>
-      </w:r>
-    </w:p>
-    <w:p>
-      <w:pPr>
-        <w:rPr>
-          <w:lang w:val="et-EE"/>
-        </w:rPr>
-      </w:pPr>
-      <w:r>
-        <w:t>Tulemuseks peab pro</w:t>
+        <w:pStyle w:val="ListParagraph"/>
+        <w:numPr>
+          <w:ilvl w:val="0"/>
+          <w:numId w:val="8"/>
+        </w:numPr>
+      </w:pPr>
+      <w:r>
+        <w:t xml:space="preserve">Luua example_task näitel oma </w:t>
+      </w:r>
+      <w:r>
+        <w:rPr>
+          <w:i/>
+        </w:rPr>
+        <w:t>task</w:t>
+      </w:r>
+    </w:p>
+    <w:p>
+      <w:pPr>
+        <w:pStyle w:val="ListParagraph"/>
+        <w:numPr>
+          <w:ilvl w:val="0"/>
+          <w:numId w:val="8"/>
+        </w:numPr>
+      </w:pPr>
+      <w:r>
+        <w:t>Vajadusel modifitseerida display_task’i tDisplayMessage struktuuri ja DISPLAY_&lt;t</w:t>
+      </w:r>
+      <w:r>
+        <w:rPr>
+          <w:lang w:val="et-EE"/>
+        </w:rPr>
+        <w:t>üüp</w:t>
+      </w:r>
+      <w:r>
+        <w:t>&gt; konstante.</w:t>
+      </w:r>
+    </w:p>
+    <w:p>
+      <w:pPr>
+        <w:pStyle w:val="ListParagraph"/>
+        <w:numPr>
+          <w:ilvl w:val="0"/>
+          <w:numId w:val="8"/>
+        </w:numPr>
+      </w:pPr>
+      <w:r>
+        <w:t>Täiendada DisplayTask(…) funktsiooni uue teate tüübile reageerimiseks</w:t>
+      </w:r>
+    </w:p>
+    <w:p>
+      <w:pPr>
+        <w:pStyle w:val="ListParagraph"/>
+        <w:numPr>
+          <w:ilvl w:val="0"/>
+          <w:numId w:val="8"/>
+        </w:numPr>
+      </w:pPr>
+      <w:r>
+        <w:t xml:space="preserve">safertos_demo.c main() funktsioonis anda </w:t>
+      </w:r>
+      <w:r>
+        <w:rPr>
+          <w:i/>
+        </w:rPr>
+        <w:t>scheduler</w:t>
+      </w:r>
+      <w:r>
+        <w:t xml:space="preserve">’ile </w:t>
+      </w:r>
+      <w:r>
+        <w:t xml:space="preserve">käivitamiseks </w:t>
+      </w:r>
+      <w:r>
+        <w:t>oma task</w:t>
       </w:r>
       <w:bookmarkStart w:id="0" w:name="_GoBack"/>
       <w:bookmarkEnd w:id="0"/>
-      <w:r>
-        <w:t>jekt kompileeruma</w:t>
+    </w:p>
+    <w:p>
+      <w:pPr>
+        <w:pStyle w:val="Heading1"/>
+      </w:pPr>
+      <w:r>
+        <w:t>5</w:t>
+      </w:r>
+      <w:r>
+        <w:t xml:space="preserve"> Tulemused</w:t>
+      </w:r>
+    </w:p>
+    <w:p>
+      <w:pPr>
+        <w:rPr>
+          <w:lang w:val="et-EE"/>
+        </w:rPr>
+      </w:pPr>
+      <w:r>
+        <w:t>Tulemuseks peab projekt kompileeruma</w:t>
       </w:r>
       <w:r>
         <w:t xml:space="preserve"> ja seadmel käivituma</w:t>
@@ -1668,45 +1749,30 @@
       </w:r>
     </w:p>
     <w:p>
-      <w:pPr>
-        <w:pStyle w:val="Heading2"/>
-      </w:pPr>
-      <w:r>
-        <w:t>6</w:t>
-      </w:r>
-      <w:r>
-        <w:t>.1 Kood</w:t>
-      </w:r>
-    </w:p>
-    <w:p/>
-    <w:p>
-      <w:pPr>
-        <w:pStyle w:val="Heading2"/>
-      </w:pPr>
-      <w:r>
-        <w:t>6</w:t>
-      </w:r>
-      <w:r>
-        <w:t>.2 Kasutatud materjalid</w:t>
-      </w:r>
-    </w:p>
-    <w:p>
-      <w:pPr>
-        <w:jc w:val="left"/>
-      </w:pPr>
-      <w:r>
-        <w:t>LM3S9B96 Development Kit User’s Manual, (</w:t>
+      <w:r>
+        <w:t xml:space="preserve">Kood ja dokumentatsioon asuvad </w:t>
       </w:r>
       <w:hyperlink r:id="rId11" w:history="1">
         <w:r>
           <w:rPr>
             <w:rStyle w:val="Hyperlink"/>
           </w:rPr>
-          <w:t>http://www.luminarymicro.com/products/dk-lm3s9b96.html</w:t>
+          <w:t>https://github.com/madis/RTS-LM3S9B96-practical</w:t>
         </w:r>
       </w:hyperlink>
-      <w:r>
-        <w:t>)</w:t>
+    </w:p>
+    <w:p>
+      <w:pPr>
+        <w:pStyle w:val="Heading2"/>
+      </w:pPr>
+      <w:r>
+        <w:t>6</w:t>
+      </w:r>
+      <w:r>
+        <w:t>.1</w:t>
+      </w:r>
+      <w:r>
+        <w:t xml:space="preserve"> Kasutatud materjalid</w:t>
       </w:r>
     </w:p>
     <w:p>
@@ -1714,7 +1780,7 @@
         <w:jc w:val="left"/>
       </w:pPr>
       <w:r>
-        <w:t>SafeRTOS User’s Manual (</w:t>
+        <w:t>LM3S9B96 Development Kit User’s Manual, (</w:t>
       </w:r>
       <w:hyperlink r:id="rId12" w:history="1">
         <w:r>
@@ -1733,9 +1799,29 @@
         <w:jc w:val="left"/>
       </w:pPr>
       <w:r>
+        <w:lastRenderedPageBreak/>
+        <w:t>SafeRTOS User’s Manual (</w:t>
+      </w:r>
+      <w:hyperlink r:id="rId13" w:history="1">
+        <w:r>
+          <w:rPr>
+            <w:rStyle w:val="Hyperlink"/>
+          </w:rPr>
+          <w:t>http://www.luminarymicro.com/products/dk-lm3s9b96.html</w:t>
+        </w:r>
+      </w:hyperlink>
+      <w:r>
+        <w:t>)</w:t>
+      </w:r>
+    </w:p>
+    <w:p>
+      <w:pPr>
+        <w:jc w:val="left"/>
+      </w:pPr>
+      <w:r>
         <w:t>TI E2E Community Support Forum (</w:t>
       </w:r>
-      <w:hyperlink r:id="rId13" w:history="1">
+      <w:hyperlink r:id="rId14" w:history="1">
         <w:r>
           <w:rPr>
             <w:rStyle w:val="Hyperlink"/>
@@ -1754,7 +1840,7 @@
       <w:r>
         <w:t>LM3S9B96 Forum (</w:t>
       </w:r>
-      <w:hyperlink r:id="rId14" w:history="1">
+      <w:hyperlink r:id="rId15" w:history="1">
         <w:r>
           <w:rPr>
             <w:rStyle w:val="Hyperlink"/>
@@ -1775,8 +1861,8 @@
       </w:r>
     </w:p>
     <w:sectPr>
-      <w:footerReference w:type="even" r:id="rId15"/>
-      <w:footerReference w:type="default" r:id="rId16"/>
+      <w:footerReference w:type="even" r:id="rId16"/>
+      <w:footerReference w:type="default" r:id="rId17"/>
       <w:pgSz w:w="11900" w:h="16840"/>
       <w:pgMar w:top="1440" w:right="1800" w:bottom="1440" w:left="1800" w:header="708" w:footer="708" w:gutter="0"/>
       <w:cols w:space="708"/>
@@ -2551,6 +2637,92 @@
     </w:lvl>
   </w:abstractNum>
   <w:abstractNum w:abstractNumId="6">
+    <w:nsid w:val="60BC5AB0"/>
+    <w:multiLevelType w:val="hybridMultilevel"/>
+    <w:tmpl w:val="A044D572"/>
+    <w:lvl w:ilvl="0" w:tplc="0409000F">
+      <w:start w:val="1"/>
+      <w:numFmt w:val="decimal"/>
+      <w:lvlText w:val="%1."/>
+      <w:lvlJc w:val="left"/>
+      <w:pPr>
+        <w:ind w:left="720" w:hanging="360"/>
+      </w:pPr>
+    </w:lvl>
+    <w:lvl w:ilvl="1" w:tplc="04090019" w:tentative="1">
+      <w:start w:val="1"/>
+      <w:numFmt w:val="lowerLetter"/>
+      <w:lvlText w:val="%2."/>
+      <w:lvlJc w:val="left"/>
+      <w:pPr>
+        <w:ind w:left="1440" w:hanging="360"/>
+      </w:pPr>
+    </w:lvl>
+    <w:lvl w:ilvl="2" w:tplc="0409001B" w:tentative="1">
+      <w:start w:val="1"/>
+      <w:numFmt w:val="lowerRoman"/>
+      <w:lvlText w:val="%3."/>
+      <w:lvlJc w:val="right"/>
+      <w:pPr>
+        <w:ind w:left="2160" w:hanging="180"/>
+      </w:pPr>
+    </w:lvl>
+    <w:lvl w:ilvl="3" w:tplc="0409000F" w:tentative="1">
+      <w:start w:val="1"/>
+      <w:numFmt w:val="decimal"/>
+      <w:lvlText w:val="%4."/>
+      <w:lvlJc w:val="left"/>
+      <w:pPr>
+        <w:ind w:left="2880" w:hanging="360"/>
+      </w:pPr>
+    </w:lvl>
+    <w:lvl w:ilvl="4" w:tplc="04090019" w:tentative="1">
+      <w:start w:val="1"/>
+      <w:numFmt w:val="lowerLetter"/>
+      <w:lvlText w:val="%5."/>
+      <w:lvlJc w:val="left"/>
+      <w:pPr>
+        <w:ind w:left="3600" w:hanging="360"/>
+      </w:pPr>
+    </w:lvl>
+    <w:lvl w:ilvl="5" w:tplc="0409001B" w:tentative="1">
+      <w:start w:val="1"/>
+      <w:numFmt w:val="lowerRoman"/>
+      <w:lvlText w:val="%6."/>
+      <w:lvlJc w:val="right"/>
+      <w:pPr>
+        <w:ind w:left="4320" w:hanging="180"/>
+      </w:pPr>
+    </w:lvl>
+    <w:lvl w:ilvl="6" w:tplc="0409000F" w:tentative="1">
+      <w:start w:val="1"/>
+      <w:numFmt w:val="decimal"/>
+      <w:lvlText w:val="%7."/>
+      <w:lvlJc w:val="left"/>
+      <w:pPr>
+        <w:ind w:left="5040" w:hanging="360"/>
+      </w:pPr>
+    </w:lvl>
+    <w:lvl w:ilvl="7" w:tplc="04090019" w:tentative="1">
+      <w:start w:val="1"/>
+      <w:numFmt w:val="lowerLetter"/>
+      <w:lvlText w:val="%8."/>
+      <w:lvlJc w:val="left"/>
+      <w:pPr>
+        <w:ind w:left="5760" w:hanging="360"/>
+      </w:pPr>
+    </w:lvl>
+    <w:lvl w:ilvl="8" w:tplc="0409001B" w:tentative="1">
+      <w:start w:val="1"/>
+      <w:numFmt w:val="lowerRoman"/>
+      <w:lvlText w:val="%9."/>
+      <w:lvlJc w:val="right"/>
+      <w:pPr>
+        <w:ind w:left="6480" w:hanging="180"/>
+      </w:pPr>
+    </w:lvl>
+  </w:abstractNum>
+  <w:abstractNum w:abstractNumId="7">
     <w:nsid w:val="73B53EBB"/>
     <w:multiLevelType w:val="hybridMultilevel"/>
     <w:tmpl w:val="A796BB58"/>
@@ -2652,10 +2824,13 @@
     <w:abstractNumId w:val="2"/>
   </w:num>
   <w:num w:numId="6">
-    <w:abstractNumId w:val="6"/>
+    <w:abstractNumId w:val="7"/>
   </w:num>
   <w:num w:numId="7">
     <w:abstractNumId w:val="4"/>
+  </w:num>
+  <w:num w:numId="8">
+    <w:abstractNumId w:val="6"/>
   </w:num>
 </w:numbering>
 </file>
@@ -3695,7 +3870,7 @@
 </file>
 
 <file path=customXml/itemProps1.xml><?xml version="1.0" encoding="utf-8"?>
-<ds:datastoreItem xmlns:ds="http://schemas.openxmlformats.org/officeDocument/2006/customXml" ds:itemID="{6FC8A3EC-6EEB-E448-A13F-66E52649EEDC}">
+<ds:datastoreItem xmlns:ds="http://schemas.openxmlformats.org/officeDocument/2006/customXml" ds:itemID="{E69F0519-2C5B-9C4C-A83D-DF4CCEED9F69}">
   <ds:schemaRefs>
     <ds:schemaRef ds:uri="http://schemas.openxmlformats.org/officeDocument/2006/bibliography"/>
   </ds:schemaRefs>

</xml_diff>